<commit_message>
Add logic update Project and add @RelationId into User entity
</commit_message>
<xml_diff>
--- a/docs/typeorm/general/links_doc.docx
+++ b/docs/typeorm/general/links_doc.docx
@@ -127,12 +127,37 @@
       </w:hyperlink>
     </w:p>
     <w:p>
+      <w:pPr>
+        <w:rPr>
+          <w:color w:val="0563C1" w:themeColor="hyperlink"/>
+          <w:u w:val="single"/>
+        </w:rPr>
+      </w:pPr>
       <w:hyperlink r:id="rId11" w:history="1">
         <w:r>
           <w:rPr>
             <w:rStyle w:val="Hyperlink"/>
           </w:rPr>
           <w:t>https://www.tutorialspoint.com/typeorm/typeorm_working_with_repository.htm</w:t>
+        </w:r>
+      </w:hyperlink>
+    </w:p>
+    <w:p/>
+    <w:p>
+      <w:r>
+        <w:t>8. Relation decorator - @RelationId</w:t>
+      </w:r>
+    </w:p>
+    <w:p>
+      <w:r>
+        <w:t xml:space="preserve"> </w:t>
+      </w:r>
+      <w:hyperlink r:id="rId12" w:history="1">
+        <w:r>
+          <w:rPr>
+            <w:rStyle w:val="Hyperlink"/>
+          </w:rPr>
+          <w:t>https://orkhan.gitbook.io/typeorm/docs/decorator-reference#relationid</w:t>
         </w:r>
       </w:hyperlink>
     </w:p>

</xml_diff>